<commit_message>
Fix urls and title.
</commit_message>
<xml_diff>
--- a/JUG_Thüringen_Talklet_Hibernate.docx
+++ b/JUG_Thüringen_Talklet_Hibernate.docx
@@ -31,19 +31,18 @@
           <w:kern w:val="36"/>
           <w:sz w:val="32"/>
           <w:szCs w:val="32"/>
-          <w:lang w:val="de-DE" w:eastAsia="de-DE"/>
         </w:rPr>
         <w:drawing>
-          <wp:anchor distT="0" distB="0" distL="114300" distR="114300" simplePos="0" relativeHeight="251659264" behindDoc="0" locked="0" layoutInCell="1" allowOverlap="1" wp14:anchorId="62279A81" wp14:editId="153A44F3">
+          <wp:anchor distT="0" distB="0" distL="114300" distR="114300" simplePos="0" relativeHeight="251659264" behindDoc="0" locked="0" layoutInCell="1" allowOverlap="1" wp14:anchorId="62279A81" wp14:editId="05D39FEA">
             <wp:simplePos x="0" y="0"/>
             <wp:positionH relativeFrom="column">
-              <wp:posOffset>2197425</wp:posOffset>
+              <wp:posOffset>2425759</wp:posOffset>
             </wp:positionH>
             <wp:positionV relativeFrom="paragraph">
-              <wp:posOffset>-611874</wp:posOffset>
+              <wp:posOffset>-189230</wp:posOffset>
             </wp:positionV>
-            <wp:extent cx="1435608" cy="1737360"/>
-            <wp:effectExtent l="0" t="0" r="12700" b="0"/>
+            <wp:extent cx="1369872" cy="1657807"/>
+            <wp:effectExtent l="0" t="0" r="1905" b="0"/>
             <wp:wrapNone/>
             <wp:docPr id="4" name="Picture 4" descr="../../Desktop/jug-th-logo/jug-th-logo-old-white.png"/>
             <wp:cNvGraphicFramePr>
@@ -74,7 +73,7 @@
                   <pic:spPr bwMode="auto">
                     <a:xfrm>
                       <a:off x="0" y="0"/>
-                      <a:ext cx="1435608" cy="1737360"/>
+                      <a:ext cx="1369872" cy="1657807"/>
                     </a:xfrm>
                     <a:prstGeom prst="rect">
                       <a:avLst/>
@@ -159,7 +158,6 @@
           <w:kern w:val="36"/>
           <w:sz w:val="32"/>
           <w:szCs w:val="32"/>
-          <w:lang w:val="de-DE" w:eastAsia="de-DE"/>
         </w:rPr>
         <w:drawing>
           <wp:anchor distT="0" distB="0" distL="114300" distR="114300" simplePos="0" relativeHeight="251660288" behindDoc="0" locked="0" layoutInCell="1" allowOverlap="1" wp14:anchorId="7555F2EF" wp14:editId="7D55A2BF">
@@ -234,7 +232,6 @@
           <w:kern w:val="36"/>
           <w:sz w:val="32"/>
           <w:szCs w:val="32"/>
-          <w:lang w:val="de-DE" w:eastAsia="de-DE"/>
         </w:rPr>
         <w:drawing>
           <wp:anchor distT="0" distB="0" distL="114300" distR="114300" simplePos="0" relativeHeight="251662336" behindDoc="0" locked="0" layoutInCell="1" allowOverlap="1" wp14:anchorId="59517731" wp14:editId="25566BBE">
@@ -350,7 +347,6 @@
           <w:kern w:val="36"/>
           <w:sz w:val="32"/>
           <w:szCs w:val="32"/>
-          <w:lang w:val="de-DE" w:eastAsia="de-DE"/>
         </w:rPr>
         <w:drawing>
           <wp:anchor distT="0" distB="0" distL="114300" distR="114300" simplePos="0" relativeHeight="251661312" behindDoc="0" locked="0" layoutInCell="1" allowOverlap="1" wp14:anchorId="7F7022CC" wp14:editId="0BF3F6F4">
@@ -432,6 +428,7 @@
           <w:szCs w:val="32"/>
         </w:rPr>
       </w:pPr>
+      <w:proofErr w:type="spellStart"/>
       <w:r>
         <w:rPr>
           <w:rFonts w:ascii="Helvetica" w:eastAsia="Times New Roman" w:hAnsi="Helvetica" w:cs="Helvetica"/>
@@ -442,8 +439,9 @@
           <w:sz w:val="32"/>
           <w:szCs w:val="32"/>
         </w:rPr>
-        <w:t xml:space="preserve">Skydeck Erfurt </w:t>
-      </w:r>
+        <w:t>Skydeck</w:t>
+      </w:r>
+      <w:proofErr w:type="spellEnd"/>
       <w:r>
         <w:rPr>
           <w:rFonts w:ascii="Helvetica" w:eastAsia="Times New Roman" w:hAnsi="Helvetica" w:cs="Helvetica"/>
@@ -454,7 +452,7 @@
           <w:sz w:val="32"/>
           <w:szCs w:val="32"/>
         </w:rPr>
-        <w:t>·</w:t>
+        <w:t xml:space="preserve"> Erfurt </w:t>
       </w:r>
       <w:r>
         <w:rPr>
@@ -466,7 +464,7 @@
           <w:sz w:val="32"/>
           <w:szCs w:val="32"/>
         </w:rPr>
-        <w:t xml:space="preserve"> Java User Gr</w:t>
+        <w:t>·</w:t>
       </w:r>
       <w:r>
         <w:rPr>
@@ -478,7 +476,7 @@
           <w:sz w:val="32"/>
           <w:szCs w:val="32"/>
         </w:rPr>
-        <w:softHyphen/>
+        <w:t xml:space="preserve"> Java User Gr</w:t>
       </w:r>
       <w:r>
         <w:rPr>
@@ -491,7 +489,6 @@
           <w:szCs w:val="32"/>
         </w:rPr>
         <w:softHyphen/>
-        <w:t>oup Thüringen</w:t>
       </w:r>
       <w:r>
         <w:rPr>
@@ -503,8 +500,23 @@
           <w:sz w:val="32"/>
           <w:szCs w:val="32"/>
         </w:rPr>
+        <w:softHyphen/>
+        <w:t>oup Thüringen</w:t>
+      </w:r>
+      <w:r>
+        <w:rPr>
+          <w:rFonts w:ascii="Helvetica" w:eastAsia="Times New Roman" w:hAnsi="Helvetica" w:cs="Helvetica"/>
+          <w:b/>
+          <w:bCs/>
+          <w:spacing w:val="-11"/>
+          <w:kern w:val="36"/>
+          <w:sz w:val="32"/>
+          <w:szCs w:val="32"/>
+        </w:rPr>
         <w:t xml:space="preserve"> </w:t>
       </w:r>
+      <w:bookmarkStart w:id="0" w:name="_GoBack"/>
+      <w:bookmarkEnd w:id="0"/>
     </w:p>
     <w:p>
       <w:pPr>
@@ -522,6 +534,7 @@
           <w:szCs w:val="42"/>
         </w:rPr>
       </w:pPr>
+      <w:proofErr w:type="spellStart"/>
       <w:r>
         <w:rPr>
           <w:rFonts w:ascii="Helvetica" w:eastAsia="Times New Roman" w:hAnsi="Helvetica" w:cs="Times New Roman"/>
@@ -532,8 +545,59 @@
           <w:sz w:val="40"/>
           <w:szCs w:val="42"/>
         </w:rPr>
-        <w:t>Talklets: Hibernate 5 - Tips + Tricks</w:t>
-      </w:r>
+        <w:t>Talklets</w:t>
+      </w:r>
+      <w:proofErr w:type="spellEnd"/>
+      <w:r>
+        <w:rPr>
+          <w:rFonts w:ascii="Helvetica" w:eastAsia="Times New Roman" w:hAnsi="Helvetica" w:cs="Times New Roman"/>
+          <w:b/>
+          <w:bCs/>
+          <w:spacing w:val="-5"/>
+          <w:kern w:val="36"/>
+          <w:sz w:val="40"/>
+          <w:szCs w:val="42"/>
+        </w:rPr>
+        <w:t>: Hibernate 5 – Tips +</w:t>
+      </w:r>
+      <w:r>
+        <w:rPr>
+          <w:rFonts w:ascii="Helvetica" w:eastAsia="Times New Roman" w:hAnsi="Helvetica" w:cs="Times New Roman"/>
+          <w:b/>
+          <w:bCs/>
+          <w:spacing w:val="-5"/>
+          <w:kern w:val="36"/>
+          <w:sz w:val="40"/>
+          <w:szCs w:val="42"/>
+        </w:rPr>
+        <w:t xml:space="preserve"> Tricks</w:t>
+      </w:r>
+      <w:r>
+        <w:rPr>
+          <w:rFonts w:ascii="Helvetica" w:eastAsia="Times New Roman" w:hAnsi="Helvetica" w:cs="Times New Roman"/>
+          <w:b/>
+          <w:bCs/>
+          <w:spacing w:val="-5"/>
+          <w:kern w:val="36"/>
+          <w:sz w:val="40"/>
+          <w:szCs w:val="42"/>
+        </w:rPr>
+        <w:t xml:space="preserve"> &amp; </w:t>
+      </w:r>
+      <w:proofErr w:type="spellStart"/>
+      <w:r>
+        <w:rPr>
+          <w:rFonts w:ascii="Helvetica" w:eastAsia="Times New Roman" w:hAnsi="Helvetica" w:cs="Times New Roman"/>
+          <w:b/>
+          <w:bCs/>
+          <w:spacing w:val="-5"/>
+          <w:kern w:val="36"/>
+          <w:sz w:val="40"/>
+          <w:szCs w:val="42"/>
+        </w:rPr>
+        <w:t>Effizienz</w:t>
+      </w:r>
+      <w:proofErr w:type="spellEnd"/>
     </w:p>
     <w:p>
       <w:pPr>
@@ -675,7 +739,7 @@
     </w:p>
     <w:p>
       <w:pPr>
-        <w:pStyle w:val="StandardWeb"/>
+        <w:pStyle w:val="NormalWeb"/>
         <w:shd w:val="clear" w:color="auto" w:fill="FFFFFF"/>
         <w:spacing w:before="0" w:beforeAutospacing="0"/>
         <w:jc w:val="center"/>
@@ -685,16 +749,24 @@
           <w:lang w:val="de-DE"/>
         </w:rPr>
       </w:pPr>
-      <w:r>
-        <w:rPr>
-          <w:rFonts w:ascii="Helvetica" w:hAnsi="Helvetica" w:cs="Helvetica"/>
-          <w:b/>
-          <w:lang w:val="de-DE"/>
-        </w:rPr>
-        <w:t>Skydeck E</w:t>
-      </w:r>
-      <w:bookmarkStart w:id="0" w:name="_GoBack"/>
-      <w:bookmarkEnd w:id="0"/>
+      <w:proofErr w:type="spellStart"/>
+      <w:r>
+        <w:rPr>
+          <w:rFonts w:ascii="Helvetica" w:hAnsi="Helvetica" w:cs="Helvetica"/>
+          <w:b/>
+          <w:lang w:val="de-DE"/>
+        </w:rPr>
+        <w:t>Skydeck</w:t>
+      </w:r>
+      <w:proofErr w:type="spellEnd"/>
+      <w:r>
+        <w:rPr>
+          <w:rFonts w:ascii="Helvetica" w:hAnsi="Helvetica" w:cs="Helvetica"/>
+          <w:b/>
+          <w:lang w:val="de-DE"/>
+        </w:rPr>
+        <w:t xml:space="preserve"> E</w:t>
+      </w:r>
       <w:r>
         <w:rPr>
           <w:rFonts w:ascii="Helvetica" w:hAnsi="Helvetica" w:cs="Helvetica"/>
@@ -733,7 +805,55 @@
           <w:rFonts w:ascii="Helvetica" w:hAnsi="Helvetica" w:cs="Helvetica"/>
           <w:lang w:val="de-DE"/>
         </w:rPr>
-        <w:t>Die Persistierung von Daten spielt in der Anwendunsungsentwicklung mit Java eine zentrale Rolle. Um dies zu vereinfachen haben sich verschiedene ORM Tools etabliert. Hibernate ist hierbei eine der prominentesten Implementierungen der JPA Spezifikation.</w:t>
+        <w:t xml:space="preserve">Die </w:t>
+      </w:r>
+      <w:proofErr w:type="spellStart"/>
+      <w:r>
+        <w:rPr>
+          <w:rFonts w:ascii="Helvetica" w:hAnsi="Helvetica" w:cs="Helvetica"/>
+          <w:lang w:val="de-DE"/>
+        </w:rPr>
+        <w:t>Persistierung</w:t>
+      </w:r>
+      <w:proofErr w:type="spellEnd"/>
+      <w:r>
+        <w:rPr>
+          <w:rFonts w:ascii="Helvetica" w:hAnsi="Helvetica" w:cs="Helvetica"/>
+          <w:lang w:val="de-DE"/>
+        </w:rPr>
+        <w:t xml:space="preserve"> von Daten spielt in der </w:t>
+      </w:r>
+      <w:proofErr w:type="spellStart"/>
+      <w:r>
+        <w:rPr>
+          <w:rFonts w:ascii="Helvetica" w:hAnsi="Helvetica" w:cs="Helvetica"/>
+          <w:lang w:val="de-DE"/>
+        </w:rPr>
+        <w:t>Anwendunsungsentwicklung</w:t>
+      </w:r>
+      <w:proofErr w:type="spellEnd"/>
+      <w:r>
+        <w:rPr>
+          <w:rFonts w:ascii="Helvetica" w:hAnsi="Helvetica" w:cs="Helvetica"/>
+          <w:lang w:val="de-DE"/>
+        </w:rPr>
+        <w:t xml:space="preserve"> mit Java eine zentrale Rolle. Um dies zu vereinfachen haben sich verschiedene ORM Tools etabliert. </w:t>
+      </w:r>
+      <w:proofErr w:type="spellStart"/>
+      <w:r>
+        <w:rPr>
+          <w:rFonts w:ascii="Helvetica" w:hAnsi="Helvetica" w:cs="Helvetica"/>
+          <w:lang w:val="de-DE"/>
+        </w:rPr>
+        <w:t>Hibernate</w:t>
+      </w:r>
+      <w:proofErr w:type="spellEnd"/>
+      <w:r>
+        <w:rPr>
+          <w:rFonts w:ascii="Helvetica" w:hAnsi="Helvetica" w:cs="Helvetica"/>
+          <w:lang w:val="de-DE"/>
+        </w:rPr>
+        <w:t xml:space="preserve"> ist hierbei eine der prominentesten Implementierungen der JPA Spezifikation.</w:t>
       </w:r>
       <w:r>
         <w:rPr>
@@ -749,13 +869,31 @@
         </w:rPr>
         <w:t xml:space="preserve">An diesem Abend freuen wir uns auf zwei interessante Talks von </w:t>
       </w:r>
-      <w:r>
-        <w:rPr>
-          <w:rFonts w:ascii="Helvetica" w:hAnsi="Helvetica" w:cs="Helvetica"/>
-          <w:lang w:val="de-DE"/>
-        </w:rPr>
-        <w:t>Thorben Jannsen</w:t>
-      </w:r>
+      <w:proofErr w:type="spellStart"/>
+      <w:r>
+        <w:rPr>
+          <w:rFonts w:ascii="Helvetica" w:hAnsi="Helvetica" w:cs="Helvetica"/>
+          <w:lang w:val="de-DE"/>
+        </w:rPr>
+        <w:t>Thorben</w:t>
+      </w:r>
+      <w:proofErr w:type="spellEnd"/>
+      <w:r>
+        <w:rPr>
+          <w:rFonts w:ascii="Helvetica" w:hAnsi="Helvetica" w:cs="Helvetica"/>
+          <w:lang w:val="de-DE"/>
+        </w:rPr>
+        <w:t xml:space="preserve"> </w:t>
+      </w:r>
+      <w:proofErr w:type="spellStart"/>
+      <w:r>
+        <w:rPr>
+          <w:rFonts w:ascii="Helvetica" w:hAnsi="Helvetica" w:cs="Helvetica"/>
+          <w:lang w:val="de-DE"/>
+        </w:rPr>
+        <w:t>Jannsen</w:t>
+      </w:r>
+      <w:proofErr w:type="spellEnd"/>
       <w:r>
         <w:rPr>
           <w:rFonts w:ascii="Helvetica" w:hAnsi="Helvetica" w:cs="Helvetica"/>
@@ -766,20 +904,71 @@
     </w:p>
     <w:p>
       <w:pPr>
-        <w:jc w:val="both"/>
-        <w:rPr>
-          <w:rFonts w:ascii="Helvetica" w:hAnsi="Helvetica" w:cs="Helvetica"/>
-          <w:b/>
-          <w:lang w:val="de-DE"/>
-        </w:rPr>
-      </w:pPr>
-      <w:r>
-        <w:rPr>
-          <w:rFonts w:ascii="Helvetica" w:hAnsi="Helvetica" w:cs="Helvetica"/>
-          <w:b/>
-          <w:lang w:val="de-DE"/>
-        </w:rPr>
-        <w:t>Talklet: Hibernate Tips ‘n’ Tricks - Schnelle Lösungen für typische Probleme und Anwendungsfälle</w:t>
+        <w:rPr>
+          <w:rFonts w:ascii="Helvetica" w:hAnsi="Helvetica" w:cs="Helvetica"/>
+          <w:b/>
+          <w:lang w:val="de-DE"/>
+        </w:rPr>
+      </w:pPr>
+      <w:proofErr w:type="spellStart"/>
+      <w:r>
+        <w:rPr>
+          <w:rFonts w:ascii="Helvetica" w:hAnsi="Helvetica" w:cs="Helvetica"/>
+          <w:b/>
+          <w:lang w:val="de-DE"/>
+        </w:rPr>
+        <w:t>Talklet</w:t>
+      </w:r>
+      <w:proofErr w:type="spellEnd"/>
+      <w:r>
+        <w:rPr>
+          <w:rFonts w:ascii="Helvetica" w:hAnsi="Helvetica" w:cs="Helvetica"/>
+          <w:b/>
+          <w:lang w:val="de-DE"/>
+        </w:rPr>
+        <w:t xml:space="preserve">: </w:t>
+      </w:r>
+      <w:proofErr w:type="spellStart"/>
+      <w:r>
+        <w:rPr>
+          <w:rFonts w:ascii="Helvetica" w:hAnsi="Helvetica" w:cs="Helvetica"/>
+          <w:b/>
+          <w:lang w:val="de-DE"/>
+        </w:rPr>
+        <w:t>Tips</w:t>
+      </w:r>
+      <w:proofErr w:type="spellEnd"/>
+      <w:r>
+        <w:rPr>
+          <w:rFonts w:ascii="Helvetica" w:hAnsi="Helvetica" w:cs="Helvetica"/>
+          <w:b/>
+          <w:lang w:val="de-DE"/>
+        </w:rPr>
+        <w:t xml:space="preserve"> + </w:t>
+      </w:r>
+      <w:r>
+        <w:rPr>
+          <w:rFonts w:ascii="Helvetica" w:hAnsi="Helvetica" w:cs="Helvetica"/>
+          <w:b/>
+          <w:lang w:val="de-DE"/>
+        </w:rPr>
+        <w:t>Tricks - Schnelle</w:t>
+      </w:r>
+      <w:r>
+        <w:rPr>
+          <w:rFonts w:ascii="Helvetica" w:hAnsi="Helvetica" w:cs="Helvetica"/>
+          <w:b/>
+          <w:lang w:val="de-DE"/>
+        </w:rPr>
+        <w:t xml:space="preserve"> Lösungen für typische Probleme </w:t>
+      </w:r>
+      <w:r>
+        <w:rPr>
+          <w:rFonts w:ascii="Helvetica" w:hAnsi="Helvetica" w:cs="Helvetica"/>
+          <w:b/>
+          <w:lang w:val="de-DE"/>
+        </w:rPr>
+        <w:t>Anwendungsfälle</w:t>
       </w:r>
     </w:p>
     <w:p>
@@ -795,7 +984,23 @@
           <w:rFonts w:ascii="Helvetica" w:hAnsi="Helvetica" w:cs="Helvetica"/>
           <w:lang w:val="de-DE"/>
         </w:rPr>
-        <w:t>Dein Kunde fordert mal wieder “nur eine kleine Änderung” in der Aufbereitung der Daten. Und nach ein paar Stunden ... oder Tagen ... stellst Du fest, dass sich das nicht so leicht im Code umsetzen lässt. Hättest Du vielleicht doch besser den Datenbankzugriff angepasst? Die gute Nachricht ist, in vielen Fällen gibt es wirklich schon ein Hibernate Feature das Dir den Großteil der Arbeit abnimmt. Du musst es nur kennen und richtig anwenden.</w:t>
+        <w:t xml:space="preserve">Dein Kunde fordert mal wieder “nur eine kleine Änderung” in der Aufbereitung der Daten. Und nach ein paar Stunden ... oder Tagen ... stellst Du fest, dass sich das nicht so leicht im Code umsetzen lässt. Hättest Du vielleicht doch besser den Datenbankzugriff angepasst? Die gute Nachricht ist, in vielen Fällen gibt es wirklich schon ein </w:t>
+      </w:r>
+      <w:proofErr w:type="spellStart"/>
+      <w:r>
+        <w:rPr>
+          <w:rFonts w:ascii="Helvetica" w:hAnsi="Helvetica" w:cs="Helvetica"/>
+          <w:lang w:val="de-DE"/>
+        </w:rPr>
+        <w:t>Hibernate</w:t>
+      </w:r>
+      <w:proofErr w:type="spellEnd"/>
+      <w:r>
+        <w:rPr>
+          <w:rFonts w:ascii="Helvetica" w:hAnsi="Helvetica" w:cs="Helvetica"/>
+          <w:lang w:val="de-DE"/>
+        </w:rPr>
+        <w:t xml:space="preserve"> Feature das Dir den Großteil der Arbeit abnimmt. Du musst es nur kennen und richtig anwenden.</w:t>
       </w:r>
     </w:p>
     <w:p>
@@ -807,18 +1012,56 @@
           <w:lang w:val="de-DE"/>
         </w:rPr>
       </w:pPr>
-      <w:r>
-        <w:rPr>
-          <w:rFonts w:ascii="Helvetica" w:hAnsi="Helvetica" w:cs="Helvetica"/>
-          <w:b/>
-          <w:lang w:val="de-DE"/>
-        </w:rPr>
-        <w:t>Talklet: Effiziente Datenpersistierung mit JPA und Hibernate</w:t>
-      </w:r>
+      <w:proofErr w:type="spellStart"/>
+      <w:r>
+        <w:rPr>
+          <w:rFonts w:ascii="Helvetica" w:hAnsi="Helvetica" w:cs="Helvetica"/>
+          <w:b/>
+          <w:lang w:val="de-DE"/>
+        </w:rPr>
+        <w:t>Talklet</w:t>
+      </w:r>
+      <w:proofErr w:type="spellEnd"/>
+      <w:r>
+        <w:rPr>
+          <w:rFonts w:ascii="Helvetica" w:hAnsi="Helvetica" w:cs="Helvetica"/>
+          <w:b/>
+          <w:lang w:val="de-DE"/>
+        </w:rPr>
+        <w:t xml:space="preserve">: Effiziente </w:t>
+      </w:r>
+      <w:proofErr w:type="spellStart"/>
+      <w:r>
+        <w:rPr>
+          <w:rFonts w:ascii="Helvetica" w:hAnsi="Helvetica" w:cs="Helvetica"/>
+          <w:b/>
+          <w:lang w:val="de-DE"/>
+        </w:rPr>
+        <w:t>Datenpersistierung</w:t>
+      </w:r>
+      <w:proofErr w:type="spellEnd"/>
+      <w:r>
+        <w:rPr>
+          <w:rFonts w:ascii="Helvetica" w:hAnsi="Helvetica" w:cs="Helvetica"/>
+          <w:b/>
+          <w:lang w:val="de-DE"/>
+        </w:rPr>
+        <w:t xml:space="preserve"> mit JPA und </w:t>
+      </w:r>
+      <w:proofErr w:type="spellStart"/>
+      <w:r>
+        <w:rPr>
+          <w:rFonts w:ascii="Helvetica" w:hAnsi="Helvetica" w:cs="Helvetica"/>
+          <w:b/>
+          <w:lang w:val="de-DE"/>
+        </w:rPr>
+        <w:t>Hibernate</w:t>
+      </w:r>
+      <w:proofErr w:type="spellEnd"/>
     </w:p>
     <w:p>
       <w:pPr>
-        <w:pStyle w:val="StandardWeb"/>
+        <w:pStyle w:val="NormalWeb"/>
         <w:shd w:val="clear" w:color="auto" w:fill="FFFFFF"/>
         <w:spacing w:before="0" w:beforeAutospacing="0" w:after="270" w:afterAutospacing="0" w:line="276" w:lineRule="auto"/>
         <w:jc w:val="both"/>
@@ -836,7 +1079,27 @@
           <w:szCs w:val="22"/>
           <w:lang w:val="de-DE"/>
         </w:rPr>
-        <w:t xml:space="preserve">Spannend wird es immer erst dann, wenn die Anforderungen steigen, z.B. weil das Domainmodell sehr komplex, die Datenmenge besonders groß oder die geforderten Antwortzeiten sehr kurz sind. </w:t>
+        <w:t xml:space="preserve">Spannend wird es immer erst dann, wenn die Anforderungen steigen, </w:t>
+      </w:r>
+      <w:proofErr w:type="gramStart"/>
+      <w:r>
+        <w:rPr>
+          <w:rFonts w:ascii="Helvetica" w:eastAsiaTheme="minorHAnsi" w:hAnsi="Helvetica" w:cs="Helvetica"/>
+          <w:sz w:val="22"/>
+          <w:szCs w:val="22"/>
+          <w:lang w:val="de-DE"/>
+        </w:rPr>
+        <w:t>z.B.</w:t>
+      </w:r>
+      <w:proofErr w:type="gramEnd"/>
+      <w:r>
+        <w:rPr>
+          <w:rFonts w:ascii="Helvetica" w:eastAsiaTheme="minorHAnsi" w:hAnsi="Helvetica" w:cs="Helvetica"/>
+          <w:sz w:val="22"/>
+          <w:szCs w:val="22"/>
+          <w:lang w:val="de-DE"/>
+        </w:rPr>
+        <w:t xml:space="preserve"> weil das Domainmodell sehr komplex, die Datenmenge besonders groß oder die geforderten Antwortzeiten sehr kurz sind. </w:t>
       </w:r>
       <w:r>
         <w:rPr>
@@ -868,7 +1131,7 @@
     </w:p>
     <w:p>
       <w:pPr>
-        <w:pStyle w:val="StandardWeb"/>
+        <w:pStyle w:val="NormalWeb"/>
         <w:shd w:val="clear" w:color="auto" w:fill="FFFFFF"/>
         <w:spacing w:before="0" w:beforeAutospacing="0" w:after="270" w:afterAutospacing="0" w:line="276" w:lineRule="auto"/>
         <w:jc w:val="both"/>
@@ -879,28 +1142,319 @@
           <w:lang w:val="de-DE"/>
         </w:rPr>
       </w:pPr>
-      <w:r>
-        <w:rPr>
-          <w:rFonts w:ascii="Helvetica" w:eastAsiaTheme="minorHAnsi" w:hAnsi="Helvetica" w:cs="Helvetica"/>
-          <w:sz w:val="22"/>
-          <w:szCs w:val="22"/>
-          <w:lang w:val="de-DE"/>
-        </w:rPr>
-        <w:t>Thorben ist freiberuflicher Trainer und Autor des Buchs "Hibernate Tips - More than 70 solutions to common Hibernate problems". Er entwickelt seit mehr als 15 Jahren Anwendungen auf Basis von Java EE und ist Mitglied der JSR 365 Expert Group zu "Contexts and Depend</w:t>
-      </w:r>
-      <w:r>
-        <w:rPr>
-          <w:rFonts w:ascii="Helvetica" w:eastAsiaTheme="minorHAnsi" w:hAnsi="Helvetica" w:cs="Helvetica"/>
-          <w:sz w:val="22"/>
-          <w:szCs w:val="22"/>
-          <w:lang w:val="de-DE"/>
-        </w:rPr>
-        <w:t>ency Injection for JavaTM 2.0".</w:t>
+      <w:proofErr w:type="spellStart"/>
+      <w:r>
+        <w:rPr>
+          <w:rFonts w:ascii="Helvetica" w:eastAsiaTheme="minorHAnsi" w:hAnsi="Helvetica" w:cs="Helvetica"/>
+          <w:sz w:val="22"/>
+          <w:szCs w:val="22"/>
+          <w:lang w:val="de-DE"/>
+        </w:rPr>
+        <w:t>Thorben</w:t>
+      </w:r>
+      <w:proofErr w:type="spellEnd"/>
+      <w:r>
+        <w:rPr>
+          <w:rFonts w:ascii="Helvetica" w:eastAsiaTheme="minorHAnsi" w:hAnsi="Helvetica" w:cs="Helvetica"/>
+          <w:sz w:val="22"/>
+          <w:szCs w:val="22"/>
+          <w:lang w:val="de-DE"/>
+        </w:rPr>
+        <w:t xml:space="preserve"> ist freiberuflicher Trainer und Autor des Buchs "</w:t>
+      </w:r>
+      <w:proofErr w:type="spellStart"/>
+      <w:r>
+        <w:rPr>
+          <w:rFonts w:ascii="Helvetica" w:eastAsiaTheme="minorHAnsi" w:hAnsi="Helvetica" w:cs="Helvetica"/>
+          <w:sz w:val="22"/>
+          <w:szCs w:val="22"/>
+          <w:lang w:val="de-DE"/>
+        </w:rPr>
+        <w:t>Hibernate</w:t>
+      </w:r>
+      <w:proofErr w:type="spellEnd"/>
+      <w:r>
+        <w:rPr>
+          <w:rFonts w:ascii="Helvetica" w:eastAsiaTheme="minorHAnsi" w:hAnsi="Helvetica" w:cs="Helvetica"/>
+          <w:sz w:val="22"/>
+          <w:szCs w:val="22"/>
+          <w:lang w:val="de-DE"/>
+        </w:rPr>
+        <w:t xml:space="preserve"> </w:t>
+      </w:r>
+      <w:proofErr w:type="spellStart"/>
+      <w:r>
+        <w:rPr>
+          <w:rFonts w:ascii="Helvetica" w:eastAsiaTheme="minorHAnsi" w:hAnsi="Helvetica" w:cs="Helvetica"/>
+          <w:sz w:val="22"/>
+          <w:szCs w:val="22"/>
+          <w:lang w:val="de-DE"/>
+        </w:rPr>
+        <w:t>Tips</w:t>
+      </w:r>
+      <w:proofErr w:type="spellEnd"/>
+      <w:r>
+        <w:rPr>
+          <w:rFonts w:ascii="Helvetica" w:eastAsiaTheme="minorHAnsi" w:hAnsi="Helvetica" w:cs="Helvetica"/>
+          <w:sz w:val="22"/>
+          <w:szCs w:val="22"/>
+          <w:lang w:val="de-DE"/>
+        </w:rPr>
+        <w:t xml:space="preserve"> - More </w:t>
+      </w:r>
+      <w:proofErr w:type="spellStart"/>
+      <w:r>
+        <w:rPr>
+          <w:rFonts w:ascii="Helvetica" w:eastAsiaTheme="minorHAnsi" w:hAnsi="Helvetica" w:cs="Helvetica"/>
+          <w:sz w:val="22"/>
+          <w:szCs w:val="22"/>
+          <w:lang w:val="de-DE"/>
+        </w:rPr>
+        <w:t>than</w:t>
+      </w:r>
+      <w:proofErr w:type="spellEnd"/>
+      <w:r>
+        <w:rPr>
+          <w:rFonts w:ascii="Helvetica" w:eastAsiaTheme="minorHAnsi" w:hAnsi="Helvetica" w:cs="Helvetica"/>
+          <w:sz w:val="22"/>
+          <w:szCs w:val="22"/>
+          <w:lang w:val="de-DE"/>
+        </w:rPr>
+        <w:t xml:space="preserve"> 70 </w:t>
+      </w:r>
+      <w:proofErr w:type="spellStart"/>
+      <w:r>
+        <w:rPr>
+          <w:rFonts w:ascii="Helvetica" w:eastAsiaTheme="minorHAnsi" w:hAnsi="Helvetica" w:cs="Helvetica"/>
+          <w:sz w:val="22"/>
+          <w:szCs w:val="22"/>
+          <w:lang w:val="de-DE"/>
+        </w:rPr>
+        <w:t>solutions</w:t>
+      </w:r>
+      <w:proofErr w:type="spellEnd"/>
+      <w:r>
+        <w:rPr>
+          <w:rFonts w:ascii="Helvetica" w:eastAsiaTheme="minorHAnsi" w:hAnsi="Helvetica" w:cs="Helvetica"/>
+          <w:sz w:val="22"/>
+          <w:szCs w:val="22"/>
+          <w:lang w:val="de-DE"/>
+        </w:rPr>
+        <w:t xml:space="preserve"> </w:t>
+      </w:r>
+      <w:proofErr w:type="spellStart"/>
+      <w:r>
+        <w:rPr>
+          <w:rFonts w:ascii="Helvetica" w:eastAsiaTheme="minorHAnsi" w:hAnsi="Helvetica" w:cs="Helvetica"/>
+          <w:sz w:val="22"/>
+          <w:szCs w:val="22"/>
+          <w:lang w:val="de-DE"/>
+        </w:rPr>
+        <w:t>to</w:t>
+      </w:r>
+      <w:proofErr w:type="spellEnd"/>
+      <w:r>
+        <w:rPr>
+          <w:rFonts w:ascii="Helvetica" w:eastAsiaTheme="minorHAnsi" w:hAnsi="Helvetica" w:cs="Helvetica"/>
+          <w:sz w:val="22"/>
+          <w:szCs w:val="22"/>
+          <w:lang w:val="de-DE"/>
+        </w:rPr>
+        <w:t xml:space="preserve"> </w:t>
+      </w:r>
+      <w:proofErr w:type="spellStart"/>
+      <w:r>
+        <w:rPr>
+          <w:rFonts w:ascii="Helvetica" w:eastAsiaTheme="minorHAnsi" w:hAnsi="Helvetica" w:cs="Helvetica"/>
+          <w:sz w:val="22"/>
+          <w:szCs w:val="22"/>
+          <w:lang w:val="de-DE"/>
+        </w:rPr>
+        <w:t>common</w:t>
+      </w:r>
+      <w:proofErr w:type="spellEnd"/>
+      <w:r>
+        <w:rPr>
+          <w:rFonts w:ascii="Helvetica" w:eastAsiaTheme="minorHAnsi" w:hAnsi="Helvetica" w:cs="Helvetica"/>
+          <w:sz w:val="22"/>
+          <w:szCs w:val="22"/>
+          <w:lang w:val="de-DE"/>
+        </w:rPr>
+        <w:t xml:space="preserve"> </w:t>
+      </w:r>
+      <w:proofErr w:type="spellStart"/>
+      <w:r>
+        <w:rPr>
+          <w:rFonts w:ascii="Helvetica" w:eastAsiaTheme="minorHAnsi" w:hAnsi="Helvetica" w:cs="Helvetica"/>
+          <w:sz w:val="22"/>
+          <w:szCs w:val="22"/>
+          <w:lang w:val="de-DE"/>
+        </w:rPr>
+        <w:t>Hibernate</w:t>
+      </w:r>
+      <w:proofErr w:type="spellEnd"/>
+      <w:r>
+        <w:rPr>
+          <w:rFonts w:ascii="Helvetica" w:eastAsiaTheme="minorHAnsi" w:hAnsi="Helvetica" w:cs="Helvetica"/>
+          <w:sz w:val="22"/>
+          <w:szCs w:val="22"/>
+          <w:lang w:val="de-DE"/>
+        </w:rPr>
+        <w:t xml:space="preserve"> </w:t>
+      </w:r>
+      <w:proofErr w:type="spellStart"/>
+      <w:r>
+        <w:rPr>
+          <w:rFonts w:ascii="Helvetica" w:eastAsiaTheme="minorHAnsi" w:hAnsi="Helvetica" w:cs="Helvetica"/>
+          <w:sz w:val="22"/>
+          <w:szCs w:val="22"/>
+          <w:lang w:val="de-DE"/>
+        </w:rPr>
+        <w:t>problems</w:t>
+      </w:r>
+      <w:proofErr w:type="spellEnd"/>
+      <w:r>
+        <w:rPr>
+          <w:rFonts w:ascii="Helvetica" w:eastAsiaTheme="minorHAnsi" w:hAnsi="Helvetica" w:cs="Helvetica"/>
+          <w:sz w:val="22"/>
+          <w:szCs w:val="22"/>
+          <w:lang w:val="de-DE"/>
+        </w:rPr>
+        <w:t>". Er entwickelt seit mehr als 15 Jahren Anwendungen auf Basis von Java EE und ist Mitglied der JSR 365 Expert Group zu "</w:t>
+      </w:r>
+      <w:proofErr w:type="spellStart"/>
+      <w:r>
+        <w:rPr>
+          <w:rFonts w:ascii="Helvetica" w:eastAsiaTheme="minorHAnsi" w:hAnsi="Helvetica" w:cs="Helvetica"/>
+          <w:sz w:val="22"/>
+          <w:szCs w:val="22"/>
+          <w:lang w:val="de-DE"/>
+        </w:rPr>
+        <w:t>Contexts</w:t>
+      </w:r>
+      <w:proofErr w:type="spellEnd"/>
+      <w:r>
+        <w:rPr>
+          <w:rFonts w:ascii="Helvetica" w:eastAsiaTheme="minorHAnsi" w:hAnsi="Helvetica" w:cs="Helvetica"/>
+          <w:sz w:val="22"/>
+          <w:szCs w:val="22"/>
+          <w:lang w:val="de-DE"/>
+        </w:rPr>
+        <w:t xml:space="preserve"> </w:t>
+      </w:r>
+      <w:proofErr w:type="spellStart"/>
+      <w:r>
+        <w:rPr>
+          <w:rFonts w:ascii="Helvetica" w:eastAsiaTheme="minorHAnsi" w:hAnsi="Helvetica" w:cs="Helvetica"/>
+          <w:sz w:val="22"/>
+          <w:szCs w:val="22"/>
+          <w:lang w:val="de-DE"/>
+        </w:rPr>
+        <w:t>and</w:t>
+      </w:r>
+      <w:proofErr w:type="spellEnd"/>
+      <w:r>
+        <w:rPr>
+          <w:rFonts w:ascii="Helvetica" w:eastAsiaTheme="minorHAnsi" w:hAnsi="Helvetica" w:cs="Helvetica"/>
+          <w:sz w:val="22"/>
+          <w:szCs w:val="22"/>
+          <w:lang w:val="de-DE"/>
+        </w:rPr>
+        <w:t xml:space="preserve"> </w:t>
+      </w:r>
+      <w:proofErr w:type="spellStart"/>
+      <w:r>
+        <w:rPr>
+          <w:rFonts w:ascii="Helvetica" w:eastAsiaTheme="minorHAnsi" w:hAnsi="Helvetica" w:cs="Helvetica"/>
+          <w:sz w:val="22"/>
+          <w:szCs w:val="22"/>
+          <w:lang w:val="de-DE"/>
+        </w:rPr>
+        <w:t>Depend</w:t>
+      </w:r>
+      <w:r>
+        <w:rPr>
+          <w:rFonts w:ascii="Helvetica" w:eastAsiaTheme="minorHAnsi" w:hAnsi="Helvetica" w:cs="Helvetica"/>
+          <w:sz w:val="22"/>
+          <w:szCs w:val="22"/>
+          <w:lang w:val="de-DE"/>
+        </w:rPr>
+        <w:t>ency</w:t>
+      </w:r>
+      <w:proofErr w:type="spellEnd"/>
+      <w:r>
+        <w:rPr>
+          <w:rFonts w:ascii="Helvetica" w:eastAsiaTheme="minorHAnsi" w:hAnsi="Helvetica" w:cs="Helvetica"/>
+          <w:sz w:val="22"/>
+          <w:szCs w:val="22"/>
+          <w:lang w:val="de-DE"/>
+        </w:rPr>
+        <w:t xml:space="preserve"> </w:t>
+      </w:r>
+      <w:proofErr w:type="spellStart"/>
+      <w:r>
+        <w:rPr>
+          <w:rFonts w:ascii="Helvetica" w:eastAsiaTheme="minorHAnsi" w:hAnsi="Helvetica" w:cs="Helvetica"/>
+          <w:sz w:val="22"/>
+          <w:szCs w:val="22"/>
+          <w:lang w:val="de-DE"/>
+        </w:rPr>
+        <w:t>Injection</w:t>
+      </w:r>
+      <w:proofErr w:type="spellEnd"/>
+      <w:r>
+        <w:rPr>
+          <w:rFonts w:ascii="Helvetica" w:eastAsiaTheme="minorHAnsi" w:hAnsi="Helvetica" w:cs="Helvetica"/>
+          <w:sz w:val="22"/>
+          <w:szCs w:val="22"/>
+          <w:lang w:val="de-DE"/>
+        </w:rPr>
+        <w:t xml:space="preserve"> </w:t>
+      </w:r>
+      <w:proofErr w:type="spellStart"/>
+      <w:r>
+        <w:rPr>
+          <w:rFonts w:ascii="Helvetica" w:eastAsiaTheme="minorHAnsi" w:hAnsi="Helvetica" w:cs="Helvetica"/>
+          <w:sz w:val="22"/>
+          <w:szCs w:val="22"/>
+          <w:lang w:val="de-DE"/>
+        </w:rPr>
+        <w:t>for</w:t>
+      </w:r>
+      <w:proofErr w:type="spellEnd"/>
+      <w:r>
+        <w:rPr>
+          <w:rFonts w:ascii="Helvetica" w:eastAsiaTheme="minorHAnsi" w:hAnsi="Helvetica" w:cs="Helvetica"/>
+          <w:sz w:val="22"/>
+          <w:szCs w:val="22"/>
+          <w:lang w:val="de-DE"/>
+        </w:rPr>
+        <w:t xml:space="preserve"> </w:t>
+      </w:r>
+      <w:proofErr w:type="spellStart"/>
+      <w:r>
+        <w:rPr>
+          <w:rFonts w:ascii="Helvetica" w:eastAsiaTheme="minorHAnsi" w:hAnsi="Helvetica" w:cs="Helvetica"/>
+          <w:sz w:val="22"/>
+          <w:szCs w:val="22"/>
+          <w:lang w:val="de-DE"/>
+        </w:rPr>
+        <w:t>JavaTM</w:t>
+      </w:r>
+      <w:proofErr w:type="spellEnd"/>
+      <w:r>
+        <w:rPr>
+          <w:rFonts w:ascii="Helvetica" w:eastAsiaTheme="minorHAnsi" w:hAnsi="Helvetica" w:cs="Helvetica"/>
+          <w:sz w:val="22"/>
+          <w:szCs w:val="22"/>
+          <w:lang w:val="de-DE"/>
+        </w:rPr>
+        <w:t xml:space="preserve"> 2.0".</w:t>
       </w:r>
     </w:p>
     <w:p>
       <w:pPr>
-        <w:pStyle w:val="StandardWeb"/>
+        <w:pStyle w:val="NormalWeb"/>
         <w:shd w:val="clear" w:color="auto" w:fill="FFFFFF"/>
         <w:spacing w:before="0" w:beforeAutospacing="0" w:after="270" w:afterAutospacing="0" w:line="276" w:lineRule="auto"/>
         <w:jc w:val="both"/>
@@ -928,7 +1482,27 @@
           <w:szCs w:val="22"/>
           <w:lang w:val="de-DE"/>
         </w:rPr>
-        <w:t xml:space="preserve">Essen und Getränken. Um eine kurze Vorabanmeldung über Meetup wird gebeten. </w:t>
+        <w:t xml:space="preserve">Essen und Getränken. Um eine kurze Vorabanmeldung über </w:t>
+      </w:r>
+      <w:proofErr w:type="spellStart"/>
+      <w:r>
+        <w:rPr>
+          <w:rFonts w:ascii="Helvetica" w:hAnsi="Helvetica" w:cs="Helvetica"/>
+          <w:sz w:val="22"/>
+          <w:szCs w:val="22"/>
+          <w:lang w:val="de-DE"/>
+        </w:rPr>
+        <w:t>Meetup</w:t>
+      </w:r>
+      <w:proofErr w:type="spellEnd"/>
+      <w:r>
+        <w:rPr>
+          <w:rFonts w:ascii="Helvetica" w:hAnsi="Helvetica" w:cs="Helvetica"/>
+          <w:sz w:val="22"/>
+          <w:szCs w:val="22"/>
+          <w:lang w:val="de-DE"/>
+        </w:rPr>
+        <w:t xml:space="preserve"> wird gebeten. </w:t>
       </w:r>
       <w:r>
         <w:rPr>
@@ -953,7 +1527,7 @@
     </w:p>
     <w:p>
       <w:pPr>
-        <w:pStyle w:val="StandardWeb"/>
+        <w:pStyle w:val="NormalWeb"/>
         <w:shd w:val="clear" w:color="auto" w:fill="FFFFFF"/>
         <w:spacing w:before="0" w:beforeAutospacing="0" w:after="270" w:afterAutospacing="0" w:line="276" w:lineRule="auto"/>
         <w:jc w:val="center"/>
@@ -978,7 +1552,7 @@
     </w:p>
     <w:p>
       <w:pPr>
-        <w:pStyle w:val="StandardWeb"/>
+        <w:pStyle w:val="NormalWeb"/>
         <w:shd w:val="clear" w:color="auto" w:fill="FFFFFF"/>
         <w:spacing w:before="0" w:beforeAutospacing="0" w:after="270" w:afterAutospacing="0" w:line="276" w:lineRule="auto"/>
         <w:jc w:val="center"/>
@@ -991,12 +1565,12 @@
       <w:hyperlink r:id="rId10" w:history="1">
         <w:r>
           <w:rPr>
-            <w:rStyle w:val="Link"/>
+            <w:rStyle w:val="Hyperlink"/>
             <w:rFonts w:ascii="Helvetica" w:hAnsi="Helvetica" w:cs="Helvetica"/>
             <w:sz w:val="22"/>
             <w:lang w:val="de-DE"/>
           </w:rPr>
-          <w:t>https://www.meetup.com/de-DE/jug_th</w:t>
+          <w:t>www.meetup.com/jugthde</w:t>
         </w:r>
       </w:hyperlink>
       <w:r>
@@ -1018,12 +1592,12 @@
       <w:hyperlink r:id="rId11" w:history="1">
         <w:r>
           <w:rPr>
-            <w:rStyle w:val="Link"/>
+            <w:rStyle w:val="Hyperlink"/>
             <w:rFonts w:ascii="Helvetica" w:hAnsi="Helvetica" w:cs="Helvetica"/>
             <w:sz w:val="22"/>
             <w:lang w:val="de-DE"/>
           </w:rPr>
-          <w:t>https://twitter.com/jug_th</w:t>
+          <w:t>www.twitter.com/jugthde</w:t>
         </w:r>
       </w:hyperlink>
     </w:p>
@@ -1673,14 +2247,14 @@
     <w:lsdException w:name="Mention" w:semiHidden="1" w:unhideWhenUsed="1"/>
     <w:lsdException w:name="Smart Hyperlink" w:semiHidden="1" w:unhideWhenUsed="1"/>
   </w:latentStyles>
-  <w:style w:type="paragraph" w:default="1" w:styleId="Standard">
+  <w:style w:type="paragraph" w:default="1" w:styleId="Normal">
     <w:name w:val="Normal"/>
     <w:qFormat/>
   </w:style>
-  <w:style w:type="paragraph" w:styleId="berschrift1">
+  <w:style w:type="paragraph" w:styleId="Heading1">
     <w:name w:val="heading 1"/>
-    <w:basedOn w:val="Standard"/>
-    <w:link w:val="berschrift1Zchn"/>
+    <w:basedOn w:val="Normal"/>
+    <w:link w:val="Heading1Char"/>
     <w:uiPriority w:val="9"/>
     <w:qFormat/>
     <w:rsid w:val="002D1091"/>
@@ -1697,11 +2271,11 @@
       <w:szCs w:val="48"/>
     </w:rPr>
   </w:style>
-  <w:style w:type="paragraph" w:styleId="berschrift3">
+  <w:style w:type="paragraph" w:styleId="Heading3">
     <w:name w:val="heading 3"/>
-    <w:basedOn w:val="Standard"/>
-    <w:next w:val="Standard"/>
-    <w:link w:val="berschrift3Zchn"/>
+    <w:basedOn w:val="Normal"/>
+    <w:next w:val="Normal"/>
+    <w:link w:val="Heading3Char"/>
     <w:uiPriority w:val="9"/>
     <w:semiHidden/>
     <w:unhideWhenUsed/>
@@ -1720,13 +2294,13 @@
       <w:color w:val="4F81BD" w:themeColor="accent1"/>
     </w:rPr>
   </w:style>
-  <w:style w:type="character" w:default="1" w:styleId="Absatz-Standardschriftart">
+  <w:style w:type="character" w:default="1" w:styleId="DefaultParagraphFont">
     <w:name w:val="Default Paragraph Font"/>
     <w:uiPriority w:val="1"/>
     <w:semiHidden/>
     <w:unhideWhenUsed/>
   </w:style>
-  <w:style w:type="table" w:default="1" w:styleId="NormaleTabelle">
+  <w:style w:type="table" w:default="1" w:styleId="TableNormal">
     <w:name w:val="Normal Table"/>
     <w:uiPriority w:val="99"/>
     <w:semiHidden/>
@@ -1741,16 +2315,16 @@
       </w:tblCellMar>
     </w:tblPr>
   </w:style>
-  <w:style w:type="numbering" w:default="1" w:styleId="KeineListe">
+  <w:style w:type="numbering" w:default="1" w:styleId="NoList">
     <w:name w:val="No List"/>
     <w:uiPriority w:val="99"/>
     <w:semiHidden/>
     <w:unhideWhenUsed/>
   </w:style>
-  <w:style w:type="character" w:customStyle="1" w:styleId="berschrift1Zchn">
-    <w:name w:val="Überschrift 1 Zchn"/>
-    <w:basedOn w:val="Absatz-Standardschriftart"/>
-    <w:link w:val="berschrift1"/>
+  <w:style w:type="character" w:customStyle="1" w:styleId="Heading1Char">
+    <w:name w:val="Heading 1 Char"/>
+    <w:basedOn w:val="DefaultParagraphFont"/>
+    <w:link w:val="Heading1"/>
     <w:uiPriority w:val="9"/>
     <w:rsid w:val="002D1091"/>
     <w:rPr>
@@ -1762,9 +2336,9 @@
       <w:szCs w:val="48"/>
     </w:rPr>
   </w:style>
-  <w:style w:type="character" w:styleId="Link">
+  <w:style w:type="character" w:styleId="Hyperlink">
     <w:name w:val="Hyperlink"/>
-    <w:basedOn w:val="Absatz-Standardschriftart"/>
+    <w:basedOn w:val="DefaultParagraphFont"/>
     <w:uiPriority w:val="99"/>
     <w:unhideWhenUsed/>
     <w:rsid w:val="002D1091"/>
@@ -1773,9 +2347,9 @@
       <w:u w:val="single"/>
     </w:rPr>
   </w:style>
-  <w:style w:type="paragraph" w:styleId="StandardWeb">
+  <w:style w:type="paragraph" w:styleId="NormalWeb">
     <w:name w:val="Normal (Web)"/>
-    <w:basedOn w:val="Standard"/>
+    <w:basedOn w:val="Normal"/>
     <w:uiPriority w:val="99"/>
     <w:unhideWhenUsed/>
     <w:rsid w:val="002D1091"/>
@@ -1790,13 +2364,13 @@
   </w:style>
   <w:style w:type="character" w:customStyle="1" w:styleId="apple-converted-space">
     <w:name w:val="apple-converted-space"/>
-    <w:basedOn w:val="Absatz-Standardschriftart"/>
+    <w:basedOn w:val="DefaultParagraphFont"/>
     <w:rsid w:val="002D1091"/>
   </w:style>
-  <w:style w:type="character" w:customStyle="1" w:styleId="berschrift3Zchn">
-    <w:name w:val="Überschrift 3 Zchn"/>
-    <w:basedOn w:val="Absatz-Standardschriftart"/>
-    <w:link w:val="berschrift3"/>
+  <w:style w:type="character" w:customStyle="1" w:styleId="Heading3Char">
+    <w:name w:val="Heading 3 Char"/>
+    <w:basedOn w:val="DefaultParagraphFont"/>
+    <w:link w:val="Heading3"/>
     <w:uiPriority w:val="9"/>
     <w:semiHidden/>
     <w:rsid w:val="00A5355C"/>
@@ -1807,10 +2381,10 @@
       <w:color w:val="4F81BD" w:themeColor="accent1"/>
     </w:rPr>
   </w:style>
-  <w:style w:type="paragraph" w:styleId="Sprechblasentext">
+  <w:style w:type="paragraph" w:styleId="BalloonText">
     <w:name w:val="Balloon Text"/>
-    <w:basedOn w:val="Standard"/>
-    <w:link w:val="SprechblasentextZchn"/>
+    <w:basedOn w:val="Normal"/>
+    <w:link w:val="BalloonTextChar"/>
     <w:uiPriority w:val="99"/>
     <w:semiHidden/>
     <w:unhideWhenUsed/>
@@ -1824,10 +2398,10 @@
       <w:szCs w:val="16"/>
     </w:rPr>
   </w:style>
-  <w:style w:type="character" w:customStyle="1" w:styleId="SprechblasentextZchn">
-    <w:name w:val="Sprechblasentext Zchn"/>
-    <w:basedOn w:val="Absatz-Standardschriftart"/>
-    <w:link w:val="Sprechblasentext"/>
+  <w:style w:type="character" w:customStyle="1" w:styleId="BalloonTextChar">
+    <w:name w:val="Balloon Text Char"/>
+    <w:basedOn w:val="DefaultParagraphFont"/>
+    <w:link w:val="BalloonText"/>
     <w:uiPriority w:val="99"/>
     <w:semiHidden/>
     <w:rsid w:val="00A30F37"/>
@@ -1837,9 +2411,9 @@
       <w:szCs w:val="16"/>
     </w:rPr>
   </w:style>
-  <w:style w:type="character" w:styleId="BesuchterLink">
+  <w:style w:type="character" w:styleId="FollowedHyperlink">
     <w:name w:val="FollowedHyperlink"/>
-    <w:basedOn w:val="Absatz-Standardschriftart"/>
+    <w:basedOn w:val="DefaultParagraphFont"/>
     <w:uiPriority w:val="99"/>
     <w:semiHidden/>
     <w:unhideWhenUsed/>
@@ -2142,7 +2716,7 @@
 </file>
 
 <file path=customXml/itemProps1.xml><?xml version="1.0" encoding="utf-8"?>
-<ds:datastoreItem xmlns:ds="http://schemas.openxmlformats.org/officeDocument/2006/customXml" ds:itemID="{61193B02-3748-7E40-9669-2678A8CA474C}">
+<ds:datastoreItem xmlns:ds="http://schemas.openxmlformats.org/officeDocument/2006/customXml" ds:itemID="{3CFD9C29-E67C-064C-ACBD-398CBFD7B9FF}">
   <ds:schemaRefs>
     <ds:schemaRef ds:uri="http://schemas.openxmlformats.org/officeDocument/2006/bibliography"/>
   </ds:schemaRefs>

</xml_diff>

<commit_message>
Fix logo layout and improve author description.
</commit_message>
<xml_diff>
--- a/JUG_Thüringen_Talklet_Hibernate.docx
+++ b/JUG_Thüringen_Talklet_Hibernate.docx
@@ -515,8 +515,6 @@
         </w:rPr>
         <w:t xml:space="preserve"> </w:t>
       </w:r>
-      <w:bookmarkStart w:id="0" w:name="_GoBack"/>
-      <w:bookmarkEnd w:id="0"/>
     </w:p>
     <w:p>
       <w:pPr>
@@ -1146,6 +1144,7 @@
       <w:r>
         <w:rPr>
           <w:rFonts w:ascii="Helvetica" w:eastAsiaTheme="minorHAnsi" w:hAnsi="Helvetica" w:cs="Helvetica"/>
+          <w:b/>
           <w:sz w:val="22"/>
           <w:szCs w:val="22"/>
           <w:lang w:val="de-DE"/>
@@ -1156,11 +1155,53 @@
       <w:r>
         <w:rPr>
           <w:rFonts w:ascii="Helvetica" w:eastAsiaTheme="minorHAnsi" w:hAnsi="Helvetica" w:cs="Helvetica"/>
-          <w:sz w:val="22"/>
-          <w:szCs w:val="22"/>
-          <w:lang w:val="de-DE"/>
-        </w:rPr>
-        <w:t xml:space="preserve"> ist freiberuflicher Trainer und Autor des Buchs "</w:t>
+          <w:b/>
+          <w:sz w:val="22"/>
+          <w:szCs w:val="22"/>
+          <w:lang w:val="de-DE"/>
+        </w:rPr>
+        <w:t xml:space="preserve"> </w:t>
+      </w:r>
+      <w:proofErr w:type="spellStart"/>
+      <w:r>
+        <w:rPr>
+          <w:rFonts w:ascii="Helvetica" w:eastAsiaTheme="minorHAnsi" w:hAnsi="Helvetica" w:cs="Helvetica"/>
+          <w:b/>
+          <w:sz w:val="22"/>
+          <w:szCs w:val="22"/>
+          <w:lang w:val="de-DE"/>
+        </w:rPr>
+        <w:t>Jannsen</w:t>
+      </w:r>
+      <w:proofErr w:type="spellEnd"/>
+      <w:r>
+        <w:rPr>
+          <w:rFonts w:ascii="Helvetica" w:eastAsiaTheme="minorHAnsi" w:hAnsi="Helvetica" w:cs="Helvetica"/>
+          <w:b/>
+          <w:sz w:val="22"/>
+          <w:szCs w:val="22"/>
+          <w:lang w:val="de-DE"/>
+        </w:rPr>
+        <w:t xml:space="preserve"> </w:t>
+      </w:r>
+      <w:r>
+        <w:rPr>
+          <w:rFonts w:ascii="Helvetica" w:eastAsiaTheme="minorHAnsi" w:hAnsi="Helvetica" w:cs="Helvetica"/>
+          <w:b/>
+          <w:sz w:val="22"/>
+          <w:szCs w:val="22"/>
+          <w:lang w:val="de-DE"/>
+        </w:rPr>
+        <w:t xml:space="preserve">ist freiberuflicher Trainer und Autor </w:t>
+      </w:r>
+      <w:r>
+        <w:rPr>
+          <w:rFonts w:ascii="Helvetica" w:eastAsiaTheme="minorHAnsi" w:hAnsi="Helvetica" w:cs="Helvetica"/>
+          <w:sz w:val="22"/>
+          <w:szCs w:val="22"/>
+          <w:lang w:val="de-DE"/>
+        </w:rPr>
+        <w:t>des Buchs "</w:t>
       </w:r>
       <w:proofErr w:type="spellStart"/>
       <w:r>
@@ -1320,7 +1361,18 @@
           <w:szCs w:val="22"/>
           <w:lang w:val="de-DE"/>
         </w:rPr>
-        <w:t>". Er entwickelt seit mehr als 15 Jahren Anwendungen auf Basis von Java EE und ist Mitglied der JSR 365 Expert Group zu "</w:t>
+        <w:t>". Er entwickelt seit mehr als 15 Jahren Anwendungen auf Basis von Java EE und ist M</w:t>
+      </w:r>
+      <w:bookmarkStart w:id="0" w:name="_GoBack"/>
+      <w:bookmarkEnd w:id="0"/>
+      <w:r>
+        <w:rPr>
+          <w:rFonts w:ascii="Helvetica" w:eastAsiaTheme="minorHAnsi" w:hAnsi="Helvetica" w:cs="Helvetica"/>
+          <w:sz w:val="22"/>
+          <w:szCs w:val="22"/>
+          <w:lang w:val="de-DE"/>
+        </w:rPr>
+        <w:t>itglied der JSR 365 Expert Group zu "</w:t>
       </w:r>
       <w:proofErr w:type="spellStart"/>
       <w:r>
@@ -1451,6 +1503,72 @@
         </w:rPr>
         <w:t xml:space="preserve"> 2.0".</w:t>
       </w:r>
+      <w:r>
+        <w:rPr>
+          <w:rFonts w:ascii="Helvetica" w:eastAsiaTheme="minorHAnsi" w:hAnsi="Helvetica" w:cs="Helvetica"/>
+          <w:sz w:val="22"/>
+          <w:szCs w:val="22"/>
+          <w:lang w:val="de-DE"/>
+        </w:rPr>
+        <w:t xml:space="preserve"> Mehr dazu </w:t>
+      </w:r>
+      <w:r>
+        <w:rPr>
+          <w:rFonts w:ascii="Helvetica" w:eastAsiaTheme="minorHAnsi" w:hAnsi="Helvetica" w:cs="Helvetica"/>
+          <w:sz w:val="22"/>
+          <w:szCs w:val="22"/>
+          <w:lang w:val="de-DE"/>
+        </w:rPr>
+        <w:t xml:space="preserve">auf </w:t>
+      </w:r>
+      <w:r>
+        <w:rPr>
+          <w:rFonts w:ascii="Helvetica" w:eastAsiaTheme="minorHAnsi" w:hAnsi="Helvetica" w:cs="Helvetica"/>
+          <w:sz w:val="22"/>
+          <w:szCs w:val="22"/>
+          <w:lang w:val="de-DE"/>
+        </w:rPr>
+        <w:t>seinem</w:t>
+      </w:r>
+      <w:r>
+        <w:rPr>
+          <w:rFonts w:ascii="Helvetica" w:eastAsiaTheme="minorHAnsi" w:hAnsi="Helvetica" w:cs="Helvetica"/>
+          <w:sz w:val="22"/>
+          <w:szCs w:val="22"/>
+          <w:lang w:val="de-DE"/>
+        </w:rPr>
+        <w:t xml:space="preserve"> </w:t>
+      </w:r>
+      <w:r>
+        <w:rPr>
+          <w:rFonts w:ascii="Helvetica" w:eastAsiaTheme="minorHAnsi" w:hAnsi="Helvetica" w:cs="Helvetica"/>
+          <w:sz w:val="22"/>
+          <w:szCs w:val="22"/>
+          <w:lang w:val="de-DE"/>
+        </w:rPr>
+        <w:t>Webportal</w:t>
+      </w:r>
+      <w:r>
+        <w:rPr>
+          <w:rFonts w:ascii="Helvetica" w:eastAsiaTheme="minorHAnsi" w:hAnsi="Helvetica" w:cs="Helvetica"/>
+          <w:sz w:val="22"/>
+          <w:szCs w:val="22"/>
+          <w:lang w:val="de-DE"/>
+        </w:rPr>
+        <w:t xml:space="preserve">: </w:t>
+      </w:r>
+      <w:hyperlink r:id="rId10" w:history="1">
+        <w:r>
+          <w:rPr>
+            <w:rStyle w:val="Hyperlink"/>
+            <w:rFonts w:ascii="Helvetica" w:eastAsiaTheme="minorHAnsi" w:hAnsi="Helvetica" w:cs="Helvetica"/>
+            <w:sz w:val="22"/>
+            <w:szCs w:val="22"/>
+            <w:lang w:val="de-DE"/>
+          </w:rPr>
+          <w:t>www.thoughts-on-java.org</w:t>
+        </w:r>
+      </w:hyperlink>
     </w:p>
     <w:p>
       <w:pPr>
@@ -1562,7 +1680,7 @@
           <w:lang w:val="de-DE"/>
         </w:rPr>
       </w:pPr>
-      <w:hyperlink r:id="rId10" w:history="1">
+      <w:hyperlink r:id="rId11" w:history="1">
         <w:r>
           <w:rPr>
             <w:rStyle w:val="Hyperlink"/>
@@ -1589,7 +1707,7 @@
         </w:rPr>
         <w:t xml:space="preserve">- </w:t>
       </w:r>
-      <w:hyperlink r:id="rId11" w:history="1">
+      <w:hyperlink r:id="rId12" w:history="1">
         <w:r>
           <w:rPr>
             <w:rStyle w:val="Hyperlink"/>
@@ -2716,7 +2834,7 @@
 </file>
 
 <file path=customXml/itemProps1.xml><?xml version="1.0" encoding="utf-8"?>
-<ds:datastoreItem xmlns:ds="http://schemas.openxmlformats.org/officeDocument/2006/customXml" ds:itemID="{3CFD9C29-E67C-064C-ACBD-398CBFD7B9FF}">
+<ds:datastoreItem xmlns:ds="http://schemas.openxmlformats.org/officeDocument/2006/customXml" ds:itemID="{E1BCA600-0AED-6446-84B9-F9AAD1F0F28A}">
   <ds:schemaRefs>
     <ds:schemaRef ds:uri="http://schemas.openxmlformats.org/officeDocument/2006/bibliography"/>
   </ds:schemaRefs>

</xml_diff>